<commit_message>
Update AIResearchProject source link and refresh PDF
</commit_message>
<xml_diff>
--- a/AIResearchProject.docx
+++ b/AIResearchProject.docx
@@ -1093,11 +1093,26 @@
           <w:rPr>
             <w:rStyle w:val="Hyperlink"/>
           </w:rPr>
-          <w:t>https://www.ibisworld.com/united-states/market-research-reports/portfolio-management-industry/</w:t>
+          <w:t>https://www.ibisworld.co</w:t>
+        </w:r>
+        <w:r>
+          <w:rPr>
+            <w:rStyle w:val="Hyperlink"/>
+          </w:rPr>
+          <w:t>m</w:t>
+        </w:r>
+        <w:r>
+          <w:rPr>
+            <w:rStyle w:val="Hyperlink"/>
+          </w:rPr>
+          <w:t>/united-states/market-research-reports/portfolio-management-industry/</w:t>
         </w:r>
       </w:hyperlink>
       <w:r>
         <w:t>.</w:t>
+      </w:r>
+      <w:r>
+        <w:br/>
       </w:r>
     </w:p>
     <w:p>
@@ -1117,7 +1132,19 @@
           <w:rPr>
             <w:rStyle w:val="Hyperlink"/>
           </w:rPr>
-          <w:t>https://www.investmentnews.com/ria-news/fourth-quarter-frenzy-pushed-ria-ma-to-a-record-2024-devoe-says/259144</w:t>
+          <w:t>https://www.invest</w:t>
+        </w:r>
+        <w:r>
+          <w:rPr>
+            <w:rStyle w:val="Hyperlink"/>
+          </w:rPr>
+          <w:t>m</w:t>
+        </w:r>
+        <w:r>
+          <w:rPr>
+            <w:rStyle w:val="Hyperlink"/>
+          </w:rPr>
+          <w:t>entnews.com/ria-news/fourth-quarter-frenzy-pushed-ria-ma-to-a-record-2024-devoe-says/259144</w:t>
         </w:r>
       </w:hyperlink>
       <w:r>
@@ -1130,21 +1157,43 @@
     <w:p>
       <w:pPr>
         <w:pStyle w:val="ListNumber"/>
+        <w:numPr>
+          <w:ilvl w:val="0"/>
+          <w:numId w:val="0"/>
+        </w:numPr>
+        <w:ind w:left="360"/>
       </w:pPr>
       <w:r>
-        <w:t xml:space="preserve">PricewaterhouseCoopers. *Asset and Wealth Management Revolution: The Power to Shape the Future*. 2024, </w:t>
+        <w:t>PricewaterhouseCoopers. *</w:t>
+      </w:r>
+      <w:r>
+        <w:t xml:space="preserve"> </w:t>
+      </w:r>
+      <w:r>
+        <w:t xml:space="preserve">Private markets to account for more than half of global asset management industry revenues by 2030 – with global </w:t>
+      </w:r>
+      <w:proofErr w:type="spellStart"/>
+      <w:r>
+        <w:t>AuM</w:t>
+      </w:r>
+      <w:proofErr w:type="spellEnd"/>
+      <w:r>
+        <w:t xml:space="preserve"> Private markets to account for more than half of global asset management industry revenues by 2030 – with global AuM to hit $200 trillion: PwC 2025 Global Asset &amp; Wealth Management Report</w:t>
+      </w:r>
+      <w:r>
+        <w:t xml:space="preserve"> </w:t>
+      </w:r>
+      <w:r>
+        <w:t xml:space="preserve">*. 2024, </w:t>
       </w:r>
       <w:hyperlink r:id="rId12" w:history="1">
         <w:r>
           <w:rPr>
             <w:rStyle w:val="Hyperlink"/>
           </w:rPr>
-          <w:t>https://www.pwc.com/gx/en/industries/financial-services/assets-management.html</w:t>
+          <w:t>https://www.pwc.com/gx/en/news-room/press-releases/2025/pwc-2025-global-asset-wealth-management-report.html</w:t>
         </w:r>
       </w:hyperlink>
-      <w:r>
-        <w:t>.</w:t>
-      </w:r>
     </w:p>
     <w:p>
       <w:pPr>
@@ -1161,35 +1210,26 @@
         <w:pStyle w:val="ListNumber"/>
       </w:pPr>
       <w:r>
-        <w:t>U.S. Bureau of Labor Statistics. *Employment by Major Industry Sector*. 2024, https://www.bls.gov/emp/tables/employment-by-major-industry-sector.htm.</w:t>
-      </w:r>
-      <w:r>
-        <w:br/>
-      </w:r>
-    </w:p>
-    <w:p>
-      <w:pPr>
-        <w:pStyle w:val="ListNumber"/>
-      </w:pPr>
-      <w:r>
-        <w:t xml:space="preserve">U.S. Census Bureau. *County Business Patterns (CBP) Tables*. 2024, </w:t>
-      </w:r>
-    </w:p>
-    <w:p>
-      <w:pPr>
-        <w:pStyle w:val="ListNumber"/>
-        <w:numPr>
-          <w:ilvl w:val="0"/>
-          <w:numId w:val="0"/>
-        </w:numPr>
-        <w:ind w:left="360"/>
-      </w:pPr>
+        <w:t xml:space="preserve">U.S. Bureau of Labor Statistics. *Employment by Major Industry Sector*. 2024, </w:t>
+      </w:r>
       <w:hyperlink r:id="rId13" w:history="1">
         <w:r>
           <w:rPr>
             <w:rStyle w:val="Hyperlink"/>
           </w:rPr>
-          <w:t>https://www.census.gov/programs-surveys/cbp/data/tables.html</w:t>
+          <w:t>https://www.bls.gov/emp/tables/employment-by-major-industr</w:t>
+        </w:r>
+        <w:r>
+          <w:rPr>
+            <w:rStyle w:val="Hyperlink"/>
+          </w:rPr>
+          <w:t>y</w:t>
+        </w:r>
+        <w:r>
+          <w:rPr>
+            <w:rStyle w:val="Hyperlink"/>
+          </w:rPr>
+          <w:t>-sector.htm</w:t>
         </w:r>
       </w:hyperlink>
       <w:r>
@@ -1211,9 +1251,48 @@
         <w:pStyle w:val="ListNumber"/>
       </w:pPr>
       <w:r>
+        <w:t xml:space="preserve">U.S. Census Bureau. *County Business Patterns (CBP) Tables*. 2024, </w:t>
+      </w:r>
+    </w:p>
+    <w:p>
+      <w:pPr>
+        <w:pStyle w:val="ListNumber"/>
+        <w:numPr>
+          <w:ilvl w:val="0"/>
+          <w:numId w:val="0"/>
+        </w:numPr>
+        <w:ind w:left="360"/>
+      </w:pPr>
+      <w:hyperlink r:id="rId14" w:history="1">
+        <w:r>
+          <w:rPr>
+            <w:rStyle w:val="Hyperlink"/>
+          </w:rPr>
+          <w:t>https://www.census.gov/programs-surveys/cbp/data/tables.html</w:t>
+        </w:r>
+      </w:hyperlink>
+      <w:r>
+        <w:t>.</w:t>
+      </w:r>
+    </w:p>
+    <w:p>
+      <w:pPr>
+        <w:pStyle w:val="ListNumber"/>
+        <w:numPr>
+          <w:ilvl w:val="0"/>
+          <w:numId w:val="0"/>
+        </w:numPr>
+        <w:ind w:left="360"/>
+      </w:pPr>
+    </w:p>
+    <w:p>
+      <w:pPr>
+        <w:pStyle w:val="ListNumber"/>
+      </w:pPr>
+      <w:r>
         <w:t xml:space="preserve">U.S. Securities and Exchange Commission. Investment Adviser Statistics: May 2024. 2024. </w:t>
       </w:r>
-      <w:hyperlink r:id="rId14" w:history="1">
+      <w:hyperlink r:id="rId15" w:history="1">
         <w:r>
           <w:rPr>
             <w:rStyle w:val="Hyperlink"/>
@@ -1233,9 +1312,9 @@
     </w:p>
     <w:p/>
     <w:sectPr>
-      <w:headerReference w:type="default" r:id="rId15"/>
-      <w:footerReference w:type="even" r:id="rId16"/>
-      <w:footerReference w:type="default" r:id="rId17"/>
+      <w:headerReference w:type="default" r:id="rId16"/>
+      <w:footerReference w:type="even" r:id="rId17"/>
+      <w:footerReference w:type="default" r:id="rId18"/>
       <w:pgSz w:w="12240" w:h="15840"/>
       <w:pgMar w:top="1440" w:right="1800" w:bottom="1440" w:left="1800" w:header="720" w:footer="720" w:gutter="0"/>
       <w:cols w:space="720"/>
@@ -2256,6 +2335,7 @@
   <w:style w:type="character" w:default="1" w:styleId="DefaultParagraphFont">
     <w:name w:val="Default Paragraph Font"/>
     <w:uiPriority w:val="1"/>
+    <w:semiHidden/>
     <w:unhideWhenUsed/>
   </w:style>
   <w:style w:type="table" w:default="1" w:styleId="TableNormal">

</xml_diff>